<commit_message>
good structure on scientific paper, added admin page C#
</commit_message>
<xml_diff>
--- a/Div files/Scientific Paper.docx
+++ b/Div files/Scientific Paper.docx
@@ -14,56 +14,13 @@
         <w:rPr>
           <w:kern w:val="48"/>
         </w:rPr>
-        <w:t>Paper Title</w:t>
+        <w:t xml:space="preserve">Software development for </w:t>
       </w:r>
       <w:r>
         <w:rPr>
           <w:kern w:val="48"/>
         </w:rPr>
-        <w:t>*</w:t>
-      </w:r>
-      <w:r>
-        <w:rPr>
-          <w:kern w:val="48"/>
-        </w:rPr>
-        <w:t xml:space="preserve"> (use style: </w:t>
-      </w:r>
-      <w:r>
-        <w:rPr>
-          <w:iCs/>
-          <w:kern w:val="48"/>
-        </w:rPr>
-        <w:t>paper title</w:t>
-      </w:r>
-      <w:r>
-        <w:rPr>
-          <w:kern w:val="48"/>
-        </w:rPr>
-        <w:t>)</w:t>
-      </w:r>
-    </w:p>
-    <w:p>
-      <w:pPr>
-        <w:pStyle w:val="Author"/>
-        <w:spacing w:before="5pt" w:beforeAutospacing="1" w:after="5pt" w:afterAutospacing="1"/>
-        <w:rPr>
-          <w:sz w:val="16"/>
-          <w:szCs w:val="16"/>
-        </w:rPr>
-      </w:pPr>
-      <w:r>
-        <w:rPr>
-          <w:sz w:val="16"/>
-          <w:szCs w:val="16"/>
-        </w:rPr>
-        <w:t>*</w:t>
-      </w:r>
-      <w:r>
-        <w:rPr>
-          <w:sz w:val="16"/>
-          <w:szCs w:val="16"/>
-        </w:rPr>
-        <w:t>Note: Sub-titles are not captured in Xplore and should not be used</w:t>
+        <w:t>checklist system</w:t>
       </w:r>
     </w:p>
     <w:p>
@@ -122,6 +79,27 @@
           <w:sz w:val="18"/>
           <w:szCs w:val="18"/>
         </w:rPr>
+        <w:t xml:space="preserve"> </w:t>
+      </w:r>
+      <w:r>
+        <w:rPr>
+          <w:sz w:val="18"/>
+          <w:szCs w:val="18"/>
+        </w:rPr>
+        <w:br/>
+      </w:r>
+      <w:r>
+        <w:rPr>
+          <w:sz w:val="18"/>
+          <w:szCs w:val="18"/>
+        </w:rPr>
+        <w:t xml:space="preserve">Software Engineering </w:t>
+      </w:r>
+      <w:r>
+        <w:rPr>
+          <w:sz w:val="18"/>
+          <w:szCs w:val="18"/>
+        </w:rPr>
         <w:br/>
       </w:r>
       <w:r>
@@ -214,585 +192,396 @@
       <w:pPr>
         <w:pStyle w:val="Abstract"/>
         <w:rPr>
-          <w:i/>
+          <w:sz w:val="22"/>
+          <w:szCs w:val="22"/>
+        </w:rPr>
+      </w:pPr>
+      <w:r>
+        <w:rPr>
+          <w:sz w:val="22"/>
+          <w:szCs w:val="22"/>
+        </w:rPr>
+        <w:t>Abstract</w:t>
+      </w:r>
+    </w:p>
+    <w:p>
+      <w:pPr>
+        <w:pStyle w:val="Keywords"/>
+        <w:rPr>
+          <w:b w:val="0"/>
+          <w:bCs w:val="0"/>
+          <w:i w:val="0"/>
           <w:iCs/>
         </w:rPr>
       </w:pPr>
       <w:r>
         <w:rPr>
-          <w:i/>
+          <w:b w:val="0"/>
+          <w:bCs w:val="0"/>
+          <w:i w:val="0"/>
           <w:iCs/>
         </w:rPr>
-        <w:t>Abstract</w:t>
-      </w:r>
-      <w:r>
-        <w:t>—</w:t>
-      </w:r>
-      <w:r>
-        <w:t xml:space="preserve">This electronic document is a “live” template and already defines the components of your paper [title, text, heads, etc.] in its style sheet. </w:t>
-      </w:r>
-      <w:r>
+        <w:t>Fire stations frequently perform equipment counts and maintenance to ensure readiness for emergencies.</w:t>
+      </w:r>
+      <w:r>
+        <w:rPr>
+          <w:b w:val="0"/>
+          <w:bCs w:val="0"/>
+          <w:i w:val="0"/>
+          <w:iCs/>
+        </w:rPr>
         <w:t xml:space="preserve"> </w:t>
       </w:r>
       <w:r>
         <w:rPr>
-          <w:i/>
-        </w:rPr>
-        <w:t>*</w:t>
-      </w:r>
-      <w:r>
-        <w:rPr>
-          <w:i/>
-        </w:rPr>
-        <w:t>CRITICAL:  Do</w:t>
-      </w:r>
-      <w:r>
-        <w:rPr>
-          <w:rFonts w:eastAsia="Times New Roman"/>
-          <w:i/>
+          <w:b w:val="0"/>
+          <w:bCs w:val="0"/>
+          <w:i w:val="0"/>
+          <w:iCs/>
+        </w:rPr>
+        <w:t xml:space="preserve">All equipment should be </w:t>
+      </w:r>
+      <w:r>
+        <w:rPr>
+          <w:b w:val="0"/>
+          <w:bCs w:val="0"/>
+          <w:i w:val="0"/>
+          <w:iCs/>
+        </w:rPr>
+        <w:t xml:space="preserve">ready to use and in the correct position when needed. </w:t>
+      </w:r>
+      <w:r>
+        <w:rPr>
+          <w:b w:val="0"/>
+          <w:bCs w:val="0"/>
+          <w:i w:val="0"/>
+          <w:iCs/>
+        </w:rPr>
+        <w:t xml:space="preserve">Often some equipment </w:t>
+      </w:r>
+      <w:r>
+        <w:rPr>
+          <w:b w:val="0"/>
+          <w:bCs w:val="0"/>
+          <w:i w:val="0"/>
+          <w:iCs/>
+        </w:rPr>
+        <w:t>is</w:t>
+      </w:r>
+      <w:r>
+        <w:rPr>
+          <w:b w:val="0"/>
+          <w:bCs w:val="0"/>
+          <w:i w:val="0"/>
+          <w:iCs/>
+        </w:rPr>
+        <w:t xml:space="preserve"> in use or out for maintenance</w:t>
+      </w:r>
+      <w:r>
+        <w:rPr>
+          <w:b w:val="0"/>
+          <w:bCs w:val="0"/>
+          <w:i w:val="0"/>
+          <w:iCs/>
+        </w:rPr>
+        <w:t xml:space="preserve">. </w:t>
+      </w:r>
+      <w:r>
+        <w:rPr>
+          <w:b w:val="0"/>
+          <w:bCs w:val="0"/>
+          <w:i w:val="0"/>
+          <w:iCs/>
+        </w:rPr>
+        <w:t>Thus,</w:t>
+      </w:r>
+      <w:r>
+        <w:rPr>
+          <w:b w:val="0"/>
+          <w:bCs w:val="0"/>
+          <w:i w:val="0"/>
+          <w:iCs/>
+        </w:rPr>
+        <w:t xml:space="preserve"> checklists </w:t>
+      </w:r>
+      <w:r>
+        <w:rPr>
+          <w:b w:val="0"/>
+          <w:bCs w:val="0"/>
+          <w:i w:val="0"/>
+          <w:iCs/>
+        </w:rPr>
+        <w:t>a</w:t>
+      </w:r>
+      <w:r>
+        <w:rPr>
+          <w:b w:val="0"/>
+          <w:bCs w:val="0"/>
+          <w:i w:val="0"/>
+          <w:iCs/>
+        </w:rPr>
+        <w:t xml:space="preserve">re gone through for </w:t>
+      </w:r>
+      <w:r>
+        <w:rPr>
+          <w:b w:val="0"/>
+          <w:bCs w:val="0"/>
+          <w:i w:val="0"/>
+          <w:iCs/>
+        </w:rPr>
+        <w:t>redundancy making s</w:t>
+      </w:r>
+      <w:r>
+        <w:rPr>
+          <w:b w:val="0"/>
+          <w:bCs w:val="0"/>
+          <w:i w:val="0"/>
+          <w:iCs/>
+        </w:rPr>
+        <w:t xml:space="preserve">ure </w:t>
+      </w:r>
+      <w:r>
+        <w:rPr>
+          <w:b w:val="0"/>
+          <w:bCs w:val="0"/>
+          <w:i w:val="0"/>
+          <w:iCs/>
+        </w:rPr>
+        <w:t>there are no deviations.</w:t>
+      </w:r>
+      <w:r>
+        <w:rPr>
+          <w:b w:val="0"/>
+          <w:bCs w:val="0"/>
+          <w:i w:val="0"/>
+          <w:iCs/>
         </w:rPr>
         <w:t xml:space="preserve"> </w:t>
       </w:r>
       <w:r>
         <w:rPr>
-          <w:i/>
-        </w:rPr>
-        <w:t>Not</w:t>
-      </w:r>
-      <w:r>
-        <w:rPr>
-          <w:rFonts w:eastAsia="Times New Roman"/>
-          <w:i/>
+          <w:b w:val="0"/>
+          <w:bCs w:val="0"/>
+          <w:i w:val="0"/>
+          <w:iCs/>
+        </w:rPr>
+        <w:t>This results in the accumulation of large, non-ecofriendly paper archives that are cumbersome to manage and inefficient in terms of time and resources</w:t>
+      </w:r>
+      <w:r>
+        <w:rPr>
+          <w:b w:val="0"/>
+          <w:bCs w:val="0"/>
+          <w:i w:val="0"/>
+          <w:iCs/>
+        </w:rPr>
+        <w:t xml:space="preserve">. </w:t>
+      </w:r>
+      <w:r>
+        <w:rPr>
+          <w:b w:val="0"/>
+          <w:bCs w:val="0"/>
+          <w:i w:val="0"/>
+          <w:iCs/>
+        </w:rPr>
+        <w:t>To address these challenges, this paper proposes the digitalization of checklists to increase efficiency and promote environmental sustainability.</w:t>
+      </w:r>
+    </w:p>
+    <w:p>
+      <w:pPr>
+        <w:pStyle w:val="Keywords"/>
+      </w:pPr>
+      <w:r>
+        <w:t>Keywords</w:t>
+      </w:r>
+      <w:r>
+        <w:t xml:space="preserve">: Digitalization, </w:t>
+      </w:r>
+      <w:r>
+        <w:t xml:space="preserve">digital checklists, </w:t>
+      </w:r>
+      <w:r>
+        <w:t>time efficient</w:t>
+      </w:r>
+    </w:p>
+    <w:p>
+      <w:pPr>
+        <w:pStyle w:val="Overskrift1"/>
+      </w:pPr>
+      <w:r>
+        <w:t xml:space="preserve">Introduction </w:t>
+      </w:r>
+    </w:p>
+    <w:p>
+      <w:pPr>
+        <w:pStyle w:val="Brdtekst"/>
+        <w:rPr>
+          <w:lang w:val="en-US"/>
+        </w:rPr>
+      </w:pPr>
+      <w:r>
+        <w:rPr>
+          <w:lang w:val="en-US"/>
+        </w:rPr>
+        <w:t>Fire stations are vital for responding to emergencies, and ensuring equipment is ready is key. However, using paper checklists for equipment readiness has its challenges. This paper explores the shift from paper to digital checklists in fire stations, using the Unified Process</w:t>
+      </w:r>
+      <w:r>
+        <w:rPr>
+          <w:lang w:val="en-US"/>
         </w:rPr>
         <w:t xml:space="preserve"> </w:t>
       </w:r>
       <w:r>
         <w:rPr>
-          <w:i/>
-        </w:rPr>
-        <w:t>Use</w:t>
-      </w:r>
-      <w:r>
-        <w:rPr>
-          <w:rFonts w:eastAsia="Times New Roman"/>
-          <w:i/>
-        </w:rPr>
+          <w:lang w:val="en-US"/>
+        </w:rPr>
+        <w:t>framework</w:t>
+      </w:r>
+      <w:r>
+        <w:rPr>
+          <w:lang w:val="en-US"/>
+        </w:rPr>
+        <w:t xml:space="preserve"> to guide the transition.</w:t>
+      </w:r>
+    </w:p>
+    <w:p>
+      <w:pPr>
+        <w:pStyle w:val="Overskrift1"/>
+      </w:pPr>
+      <w:r>
+        <w:t>Methods</w:t>
+      </w:r>
+    </w:p>
+    <w:p>
+      <w:pPr>
+        <w:pStyle w:val="Overskrift2"/>
+      </w:pPr>
+      <w:r>
+        <w:t>Selecting a Template (Heading 2)</w:t>
+      </w:r>
+    </w:p>
+    <w:p>
+      <w:pPr>
+        <w:pStyle w:val="Brdtekst"/>
+        <w:rPr>
+          <w:lang w:val="en-US"/>
+        </w:rPr>
+      </w:pPr>
+      <w:r>
+        <w:rPr>
+          <w:lang w:val="en-US"/>
+        </w:rPr>
+        <w:t xml:space="preserve">First, </w:t>
+      </w:r>
+    </w:p>
+    <w:p>
+      <w:pPr>
+        <w:pStyle w:val="Keywords"/>
+      </w:pPr>
+    </w:p>
+    <w:p>
+      <w:pPr>
+        <w:pStyle w:val="Overskrift1"/>
+      </w:pPr>
+      <w:r>
+        <w:t>Results</w:t>
+      </w:r>
+    </w:p>
+    <w:p>
+      <w:pPr>
+        <w:pStyle w:val="Brdtekst"/>
+        <w:rPr>
+          <w:lang w:val="en-US"/>
+        </w:rPr>
+      </w:pPr>
+      <w:r>
+        <w:rPr>
+          <w:lang w:val="en-US"/>
+        </w:rPr>
+        <w:t xml:space="preserve">Fire stations are vital for responding to emergencies, and ensuring equipment is ready is key. However, using paper checklists for equipment readiness has its challenges. This paper explores the shift from paper to digital checklists in fire </w:t>
+      </w:r>
+      <w:r>
+        <w:rPr>
+          <w:lang w:val="en-US"/>
+        </w:rPr>
+        <w:t>stations, using the Unified Process framework to guide the transition.</w:t>
+      </w:r>
+    </w:p>
+    <w:p>
+      <w:pPr>
+        <w:pStyle w:val="Keywords"/>
+      </w:pPr>
+    </w:p>
+    <w:p>
+      <w:pPr>
+        <w:pStyle w:val="Overskrift1"/>
+      </w:pPr>
+      <w:r>
+        <w:t>Disc</w:t>
+      </w:r>
+      <w:r>
+        <w:t>ussion</w:t>
+      </w:r>
+      <w:r>
         <w:t xml:space="preserve"> </w:t>
       </w:r>
-      <w:r>
-        <w:rPr>
-          <w:i/>
-        </w:rPr>
-        <w:t>Symbols,</w:t>
-      </w:r>
-      <w:r>
-        <w:rPr>
-          <w:rFonts w:eastAsia="Times New Roman"/>
-          <w:i/>
-        </w:rPr>
+    </w:p>
+    <w:p>
+      <w:pPr>
+        <w:pStyle w:val="Brdtekst"/>
+        <w:rPr>
+          <w:lang w:val="en-US"/>
+        </w:rPr>
+      </w:pPr>
+      <w:r>
+        <w:rPr>
+          <w:lang w:val="en-US"/>
+        </w:rPr>
+        <w:t>Discussion text here</w:t>
+      </w:r>
+    </w:p>
+    <w:p>
+      <w:pPr>
+        <w:pStyle w:val="Keywords"/>
+      </w:pPr>
+    </w:p>
+    <w:p>
+      <w:pPr>
+        <w:pStyle w:val="Overskrift1"/>
+      </w:pPr>
+      <w:r>
+        <w:t>Conclusion</w:t>
+      </w:r>
+      <w:r>
         <w:t xml:space="preserve"> </w:t>
       </w:r>
-      <w:r>
-        <w:rPr>
-          <w:i/>
-        </w:rPr>
-        <w:t>Special</w:t>
-      </w:r>
-      <w:r>
-        <w:rPr>
-          <w:rFonts w:eastAsia="Times New Roman"/>
-          <w:i/>
-        </w:rPr>
-        <w:t xml:space="preserve"> </w:t>
-      </w:r>
-      <w:r>
-        <w:rPr>
-          <w:i/>
-        </w:rPr>
-        <w:t>Characters,</w:t>
-      </w:r>
-      <w:r>
-        <w:rPr>
-          <w:rFonts w:eastAsia="Times New Roman"/>
-          <w:i/>
-        </w:rPr>
-        <w:t xml:space="preserve"> </w:t>
-      </w:r>
-      <w:r>
-        <w:rPr>
-          <w:rFonts w:eastAsia="Times New Roman"/>
-          <w:i/>
-        </w:rPr>
-        <w:t xml:space="preserve">Footnotes, </w:t>
-      </w:r>
-      <w:r>
-        <w:rPr>
-          <w:i/>
-        </w:rPr>
-        <w:t>or</w:t>
-      </w:r>
-      <w:r>
-        <w:rPr>
-          <w:rFonts w:eastAsia="Times New Roman"/>
-          <w:i/>
-        </w:rPr>
-        <w:t xml:space="preserve"> </w:t>
-      </w:r>
-      <w:r>
-        <w:rPr>
-          <w:i/>
-        </w:rPr>
-        <w:t>Math</w:t>
-      </w:r>
-      <w:r>
-        <w:rPr>
-          <w:rFonts w:eastAsia="Times New Roman"/>
-          <w:i/>
-        </w:rPr>
-        <w:t xml:space="preserve"> </w:t>
-      </w:r>
-      <w:r>
-        <w:rPr>
-          <w:i/>
-        </w:rPr>
-        <w:t>in</w:t>
-      </w:r>
-      <w:r>
-        <w:rPr>
-          <w:rFonts w:eastAsia="Times New Roman"/>
-          <w:i/>
-        </w:rPr>
-        <w:t xml:space="preserve"> Paper </w:t>
-      </w:r>
-      <w:r>
-        <w:rPr>
-          <w:i/>
-        </w:rPr>
-        <w:t>Title</w:t>
-      </w:r>
-      <w:r>
-        <w:rPr>
-          <w:rFonts w:eastAsia="Times New Roman"/>
-          <w:i/>
-        </w:rPr>
-        <w:t xml:space="preserve"> o</w:t>
-      </w:r>
-      <w:r>
-        <w:rPr>
-          <w:i/>
-        </w:rPr>
-        <w:t>r</w:t>
-      </w:r>
-      <w:r>
-        <w:rPr>
-          <w:rFonts w:eastAsia="Times New Roman"/>
-          <w:i/>
-        </w:rPr>
-        <w:t xml:space="preserve"> </w:t>
-      </w:r>
-      <w:r>
-        <w:rPr>
-          <w:i/>
-        </w:rPr>
-        <w:t>Abstract</w:t>
-      </w:r>
-      <w:r>
-        <w:t xml:space="preserve">. </w:t>
-      </w:r>
-      <w:r>
-        <w:rPr>
-          <w:iCs/>
-        </w:rPr>
-        <w:t>(</w:t>
-      </w:r>
-      <w:r>
-        <w:rPr>
-          <w:b w:val="0"/>
-          <w:i/>
-          <w:iCs/>
-        </w:rPr>
-        <w:t>Abstract</w:t>
-      </w:r>
-      <w:r>
-        <w:rPr>
-          <w:iCs/>
-        </w:rPr>
-        <w:t>)</w:t>
-      </w:r>
-    </w:p>
-    <w:p>
-      <w:pPr>
-        <w:pStyle w:val="Keywords"/>
-      </w:pPr>
-      <w:r>
-        <w:t>Keywords—</w:t>
-      </w:r>
-      <w:r>
-        <w:t>component</w:t>
-      </w:r>
-      <w:r>
-        <w:t>,</w:t>
-      </w:r>
-      <w:r>
-        <w:t xml:space="preserve"> formatting</w:t>
-      </w:r>
-      <w:r>
-        <w:t>,</w:t>
-      </w:r>
-      <w:r>
-        <w:t xml:space="preserve"> style</w:t>
-      </w:r>
-      <w:r>
-        <w:t>,</w:t>
-      </w:r>
-      <w:r>
-        <w:t xml:space="preserve"> styling</w:t>
-      </w:r>
-      <w:r>
-        <w:t>,</w:t>
-      </w:r>
-      <w:r>
-        <w:t xml:space="preserve"> insert (</w:t>
-      </w:r>
-      <w:r>
-        <w:rPr>
-          <w:b w:val="0"/>
-        </w:rPr>
-        <w:t>key words</w:t>
-      </w:r>
-      <w:r>
-        <w:t>)</w:t>
-      </w:r>
-    </w:p>
-    <w:p>
-      <w:pPr>
-        <w:pStyle w:val="Overskrift1"/>
-      </w:pPr>
-      <w:r>
-        <w:t xml:space="preserve">Introduction </w:t>
-      </w:r>
     </w:p>
     <w:p>
       <w:pPr>
         <w:pStyle w:val="Brdtekst"/>
-      </w:pPr>
-      <w:r>
-        <w:t>Introduksjon</w:t>
-      </w:r>
-      <w:r>
+        <w:rPr>
+          <w:lang w:val="en-US"/>
+        </w:rPr>
+      </w:pPr>
+      <w:r>
+        <w:rPr>
+          <w:lang w:val="en-US"/>
+        </w:rPr>
+        <w:t>Conclusion if you want</w:t>
+      </w:r>
+      <w:r>
+        <w:rPr>
+          <w:lang w:val="en-US"/>
+        </w:rPr>
         <w:t>.</w:t>
       </w:r>
     </w:p>
     <w:p>
       <w:pPr>
-        <w:pStyle w:val="Overskrift1"/>
-      </w:pPr>
-      <w:r>
-        <w:t>Methods</w:t>
-      </w:r>
-    </w:p>
-    <w:p>
-      <w:pPr>
-        <w:pStyle w:val="Overskrift2"/>
-      </w:pPr>
-      <w:r>
-        <w:t xml:space="preserve">Selecting a </w:t>
-      </w:r>
-      <w:r>
-        <w:t>Template</w:t>
-      </w:r>
-      <w:r>
-        <w:t xml:space="preserve"> (Heading 2)</w:t>
-      </w:r>
-    </w:p>
-    <w:p>
-      <w:pPr>
         <w:pStyle w:val="Brdtekst"/>
-      </w:pPr>
-      <w:r>
-        <w:t xml:space="preserve">First, </w:t>
-      </w:r>
-      <w:proofErr w:type="spellStart"/>
-      <w:r>
-        <w:t>confirm</w:t>
-      </w:r>
-      <w:proofErr w:type="spellEnd"/>
-      <w:r>
-        <w:t xml:space="preserve"> </w:t>
-      </w:r>
-      <w:proofErr w:type="spellStart"/>
-      <w:r>
-        <w:t>that</w:t>
-      </w:r>
-      <w:proofErr w:type="spellEnd"/>
-      <w:r>
-        <w:t xml:space="preserve"> </w:t>
-      </w:r>
-      <w:proofErr w:type="spellStart"/>
-      <w:r>
-        <w:t>you</w:t>
-      </w:r>
-      <w:proofErr w:type="spellEnd"/>
-      <w:r>
-        <w:t xml:space="preserve"> have </w:t>
-      </w:r>
-      <w:proofErr w:type="spellStart"/>
-      <w:r>
-        <w:t>the</w:t>
-      </w:r>
-      <w:proofErr w:type="spellEnd"/>
-      <w:r>
-        <w:t xml:space="preserve"> </w:t>
-      </w:r>
-      <w:proofErr w:type="spellStart"/>
-      <w:r>
-        <w:t>correct</w:t>
-      </w:r>
-      <w:proofErr w:type="spellEnd"/>
-      <w:r>
-        <w:t xml:space="preserve"> </w:t>
-      </w:r>
-      <w:proofErr w:type="spellStart"/>
-      <w:r>
-        <w:t>template</w:t>
-      </w:r>
-      <w:proofErr w:type="spellEnd"/>
-      <w:r>
-        <w:t xml:space="preserve"> for </w:t>
-      </w:r>
-      <w:proofErr w:type="spellStart"/>
-      <w:r>
-        <w:t>your</w:t>
-      </w:r>
-      <w:proofErr w:type="spellEnd"/>
-      <w:r>
-        <w:t xml:space="preserve"> </w:t>
-      </w:r>
-      <w:proofErr w:type="spellStart"/>
-      <w:r>
-        <w:t>paper</w:t>
-      </w:r>
-      <w:proofErr w:type="spellEnd"/>
-      <w:r>
-        <w:t xml:space="preserve"> </w:t>
-      </w:r>
-      <w:proofErr w:type="spellStart"/>
-      <w:r>
-        <w:t>size</w:t>
-      </w:r>
-      <w:proofErr w:type="spellEnd"/>
-      <w:r>
-        <w:t xml:space="preserve">. This </w:t>
-      </w:r>
-      <w:proofErr w:type="spellStart"/>
-      <w:r>
-        <w:t>template</w:t>
-      </w:r>
-      <w:proofErr w:type="spellEnd"/>
-      <w:r>
-        <w:t xml:space="preserve"> has </w:t>
-      </w:r>
-      <w:proofErr w:type="spellStart"/>
-      <w:r>
-        <w:t>been</w:t>
-      </w:r>
-      <w:proofErr w:type="spellEnd"/>
-      <w:r>
-        <w:t xml:space="preserve"> </w:t>
-      </w:r>
-      <w:proofErr w:type="spellStart"/>
-      <w:r>
-        <w:t>tailored</w:t>
-      </w:r>
-      <w:proofErr w:type="spellEnd"/>
-      <w:r>
-        <w:t xml:space="preserve"> for output </w:t>
-      </w:r>
-      <w:proofErr w:type="spellStart"/>
-      <w:r>
-        <w:t>on</w:t>
-      </w:r>
-      <w:proofErr w:type="spellEnd"/>
-      <w:r>
-        <w:t xml:space="preserve"> </w:t>
-      </w:r>
-      <w:proofErr w:type="spellStart"/>
-      <w:r>
-        <w:t>the</w:t>
-      </w:r>
-      <w:proofErr w:type="spellEnd"/>
-      <w:r>
-        <w:t xml:space="preserve"> </w:t>
-      </w:r>
-      <w:r>
         <w:rPr>
           <w:lang w:val="en-US"/>
         </w:rPr>
-        <w:t>A4</w:t>
-      </w:r>
-      <w:r>
-        <w:t xml:space="preserve"> </w:t>
-      </w:r>
-      <w:proofErr w:type="spellStart"/>
-      <w:r>
-        <w:t>paper</w:t>
-      </w:r>
-      <w:proofErr w:type="spellEnd"/>
-      <w:r>
-        <w:t xml:space="preserve"> </w:t>
-      </w:r>
-      <w:proofErr w:type="spellStart"/>
-      <w:r>
-        <w:t>size</w:t>
-      </w:r>
-      <w:proofErr w:type="spellEnd"/>
-      <w:r>
-        <w:t xml:space="preserve">. If </w:t>
-      </w:r>
-      <w:proofErr w:type="spellStart"/>
-      <w:r>
-        <w:t>you</w:t>
-      </w:r>
-      <w:proofErr w:type="spellEnd"/>
-      <w:r>
-        <w:t xml:space="preserve"> </w:t>
-      </w:r>
-      <w:proofErr w:type="spellStart"/>
-      <w:r>
-        <w:t>are</w:t>
-      </w:r>
-      <w:proofErr w:type="spellEnd"/>
-      <w:r>
-        <w:t xml:space="preserve"> </w:t>
-      </w:r>
-      <w:proofErr w:type="spellStart"/>
-      <w:r>
-        <w:t>using</w:t>
-      </w:r>
-      <w:proofErr w:type="spellEnd"/>
-      <w:r>
-        <w:t xml:space="preserve"> </w:t>
-      </w:r>
-      <w:r>
-        <w:rPr>
-          <w:lang w:val="en-US"/>
-        </w:rPr>
-        <w:t>US letter</w:t>
-      </w:r>
-      <w:r>
-        <w:t>-</w:t>
-      </w:r>
-      <w:proofErr w:type="spellStart"/>
-      <w:r>
-        <w:t>sized</w:t>
-      </w:r>
-      <w:proofErr w:type="spellEnd"/>
-      <w:r>
-        <w:t xml:space="preserve"> </w:t>
-      </w:r>
-      <w:proofErr w:type="spellStart"/>
-      <w:r>
-        <w:t>paper</w:t>
-      </w:r>
-      <w:proofErr w:type="spellEnd"/>
-      <w:r>
-        <w:t xml:space="preserve">, </w:t>
-      </w:r>
-      <w:proofErr w:type="spellStart"/>
-      <w:r>
-        <w:t>please</w:t>
-      </w:r>
-      <w:proofErr w:type="spellEnd"/>
-      <w:r>
-        <w:t xml:space="preserve"> </w:t>
-      </w:r>
-      <w:proofErr w:type="spellStart"/>
-      <w:r>
-        <w:t>close</w:t>
-      </w:r>
-      <w:proofErr w:type="spellEnd"/>
-      <w:r>
-        <w:t xml:space="preserve"> </w:t>
-      </w:r>
-      <w:proofErr w:type="spellStart"/>
-      <w:r>
-        <w:t>this</w:t>
-      </w:r>
-      <w:proofErr w:type="spellEnd"/>
-      <w:r>
-        <w:t xml:space="preserve"> file and </w:t>
-      </w:r>
-      <w:proofErr w:type="spellStart"/>
-      <w:r>
-        <w:t>download</w:t>
-      </w:r>
-      <w:proofErr w:type="spellEnd"/>
-      <w:r>
-        <w:t xml:space="preserve"> </w:t>
-      </w:r>
-      <w:proofErr w:type="spellStart"/>
-      <w:r>
-        <w:t>the</w:t>
-      </w:r>
-      <w:proofErr w:type="spellEnd"/>
-      <w:r>
-        <w:t xml:space="preserve"> </w:t>
-      </w:r>
-      <w:r>
-        <w:rPr>
-          <w:lang w:val="en-US"/>
-        </w:rPr>
-        <w:t xml:space="preserve">Microsoft Word, Letter </w:t>
-      </w:r>
-      <w:r>
-        <w:t>file</w:t>
-      </w:r>
-      <w:r>
-        <w:t>.</w:t>
-      </w:r>
-    </w:p>
-    <w:p>
-      <w:pPr>
-        <w:pStyle w:val="Overskrift5"/>
-      </w:pPr>
-      <w:r>
-        <w:t>Acknowledgment</w:t>
-      </w:r>
-      <w:r>
-        <w:t xml:space="preserve"> </w:t>
-      </w:r>
-      <w:r>
-        <w:rPr>
-          <w:i/>
-          <w:iCs/>
-        </w:rPr>
-        <w:t>(</w:t>
-      </w:r>
-      <w:r>
-        <w:rPr>
-          <w:i/>
-          <w:iCs/>
-          <w:smallCaps w:val="0"/>
-        </w:rPr>
-        <w:t>Heading 5</w:t>
-      </w:r>
-      <w:r>
-        <w:rPr>
-          <w:i/>
-          <w:iCs/>
-        </w:rPr>
-        <w:t>)</w:t>
-      </w:r>
-    </w:p>
-    <w:p>
-      <w:pPr>
-        <w:pStyle w:val="Brdtekst"/>
-      </w:pPr>
-      <w:proofErr w:type="spellStart"/>
-      <w:r>
-        <w:t>Text</w:t>
-      </w:r>
-      <w:proofErr w:type="spellEnd"/>
+      </w:pPr>
     </w:p>
     <w:p>
       <w:pPr>
@@ -907,7 +696,7 @@
           <w:spacing w:val="-1"/>
           <w:sz w:val="20"/>
           <w:szCs w:val="20"/>
-          <w:lang w:val="x-none" w:eastAsia="x-none"/>
+          <w:lang w:eastAsia="x-none"/>
         </w:rPr>
         <w:sectPr>
           <w:type w:val="continuous"/>
@@ -917,7 +706,6 @@
           <w:docGrid w:linePitch="360"/>
         </w:sectPr>
       </w:pPr>
-      <w:proofErr w:type="spellStart"/>
       <w:r>
         <w:rPr>
           <w:rFonts w:eastAsia="SimSun"/>
@@ -927,11 +715,10 @@
           <w:spacing w:val="-1"/>
           <w:sz w:val="20"/>
           <w:szCs w:val="20"/>
-          <w:lang w:val="x-none" w:eastAsia="x-none"/>
-        </w:rPr>
-        <w:t>published</w:t>
-      </w:r>
-      <w:proofErr w:type="spellEnd"/>
+          <w:lang w:eastAsia="x-none"/>
+        </w:rPr>
+        <w:t>end</w:t>
+      </w:r>
     </w:p>
     <w:p>
       <w:pPr>
@@ -941,14 +728,15 @@
         <w:rPr>
           <w:noProof/>
         </w:rPr>
+        <w:lastRenderedPageBreak/>
         <w:drawing>
-          <wp:anchor distT="0" distB="0" distL="114300" distR="114300" simplePos="0" relativeHeight="251659776" behindDoc="1" locked="0" layoutInCell="1" allowOverlap="1" wp14:anchorId="1039950B" wp14:editId="31584400">
+          <wp:anchor distT="0" distB="0" distL="114300" distR="114300" simplePos="0" relativeHeight="251659776" behindDoc="1" locked="0" layoutInCell="1" allowOverlap="1" wp14:anchorId="1039950B" wp14:editId="023C105B">
             <wp:simplePos x="0" y="0"/>
             <wp:positionH relativeFrom="margin">
-              <wp:posOffset>-258445</wp:posOffset>
+              <wp:posOffset>2898222</wp:posOffset>
             </wp:positionH>
             <wp:positionV relativeFrom="paragraph">
-              <wp:posOffset>684530</wp:posOffset>
+              <wp:posOffset>1058904</wp:posOffset>
             </wp:positionV>
             <wp:extent cx="3927475" cy="2886075"/>
             <wp:effectExtent l="0" t="0" r="0" b="0"/>

</xml_diff>

<commit_message>
Paper created in PDF, Delivered
</commit_message>
<xml_diff>
--- a/Div files/Scientific Paper.docx
+++ b/Div files/Scientific Paper.docx
@@ -446,8 +446,16 @@
         <w:rPr>
           <w:lang w:val="en-US"/>
         </w:rPr>
-        <w:t xml:space="preserve"> Microsoft SQL Server is used for data storage. Microsoft Excel is used for creating templates. </w:t>
-      </w:r>
+        <w:t xml:space="preserve"> Microsoft SQL Server is used for data storage. Microsoft Excel is used for creating </w:t>
+      </w:r>
+      <w:bookmarkStart w:id="0" w:name="_Hlk165483693"/>
+      <w:r>
+        <w:rPr>
+          <w:lang w:val="en-US"/>
+        </w:rPr>
+        <w:t xml:space="preserve">templates. </w:t>
+      </w:r>
+      <w:bookmarkEnd w:id="0"/>
     </w:p>
     <w:p>
       <w:pPr>
@@ -485,8 +493,67 @@
     </w:p>
     <w:p>
       <w:pPr>
+        <w:pStyle w:val="Overskrift2"/>
+      </w:pPr>
+      <w:r>
+        <w:t>Appendixes</w:t>
+      </w:r>
+    </w:p>
+    <w:p>
+      <w:pPr>
         <w:pStyle w:val="Keywords"/>
-      </w:pPr>
+        <w:rPr>
+          <w:b w:val="0"/>
+          <w:bCs w:val="0"/>
+          <w:i w:val="0"/>
+          <w:iCs/>
+        </w:rPr>
+      </w:pPr>
+      <w:r>
+        <w:rPr>
+          <w:b w:val="0"/>
+          <w:bCs w:val="0"/>
+          <w:i w:val="0"/>
+          <w:iCs/>
+        </w:rPr>
+        <w:t xml:space="preserve">All </w:t>
+      </w:r>
+      <w:r>
+        <w:rPr>
+          <w:b w:val="0"/>
+          <w:bCs w:val="0"/>
+          <w:i w:val="0"/>
+          <w:iCs/>
+        </w:rPr>
+        <w:t>files including code</w:t>
+      </w:r>
+      <w:r>
+        <w:rPr>
+          <w:b w:val="0"/>
+          <w:bCs w:val="0"/>
+          <w:i w:val="0"/>
+          <w:iCs/>
+        </w:rPr>
+        <w:t xml:space="preserve"> and</w:t>
+      </w:r>
+      <w:r>
+        <w:rPr>
+          <w:b w:val="0"/>
+          <w:bCs w:val="0"/>
+          <w:i w:val="0"/>
+          <w:iCs/>
+        </w:rPr>
+        <w:t xml:space="preserve"> specification</w:t>
+      </w:r>
+      <w:r>
+        <w:rPr>
+          <w:b w:val="0"/>
+          <w:bCs w:val="0"/>
+          <w:i w:val="0"/>
+          <w:iCs/>
+        </w:rPr>
+        <w:t xml:space="preserve"> are added in appendix as a GitHub repository. </w:t>
+      </w:r>
     </w:p>
     <w:p>
       <w:pPr>
@@ -612,21 +679,6 @@
       <w:r>
         <w:t>.</w:t>
       </w:r>
-    </w:p>
-    <w:p>
-      <w:pPr>
-        <w:jc w:val="both"/>
-      </w:pPr>
-    </w:p>
-    <w:p>
-      <w:pPr>
-        <w:jc w:val="both"/>
-      </w:pPr>
-    </w:p>
-    <w:p>
-      <w:pPr>
-        <w:jc w:val="both"/>
-      </w:pPr>
     </w:p>
     <w:p>
       <w:pPr>
@@ -1041,7 +1093,7 @@
                         <w:pPr>
                           <w:pStyle w:val="Bildetekst"/>
                         </w:pPr>
-                        <w:bookmarkStart w:id="0" w:name="_Ref165471371"/>
+                        <w:bookmarkStart w:id="1" w:name="_Ref165471371"/>
                         <w:r>
                           <w:t xml:space="preserve">Figure </w:t>
                         </w:r>
@@ -1084,7 +1136,7 @@
                         <w:r>
                           <w:fldChar w:fldCharType="end"/>
                         </w:r>
-                        <w:bookmarkEnd w:id="0"/>
+                        <w:bookmarkEnd w:id="1"/>
                         <w:r>
                           <w:t xml:space="preserve"> Use case diagram</w:t>
                         </w:r>
@@ -1223,7 +1275,7 @@
                         <w:pPr>
                           <w:pStyle w:val="Bildetekst"/>
                         </w:pPr>
-                        <w:bookmarkStart w:id="1" w:name="_Ref165471797"/>
+                        <w:bookmarkStart w:id="2" w:name="_Ref165471797"/>
                         <w:r>
                           <w:t xml:space="preserve">Figure </w:t>
                         </w:r>
@@ -1266,7 +1318,7 @@
                         <w:r>
                           <w:fldChar w:fldCharType="end"/>
                         </w:r>
-                        <w:bookmarkEnd w:id="1"/>
+                        <w:bookmarkEnd w:id="2"/>
                         <w:r>
                           <w:t xml:space="preserve"> Domain model</w:t>
                         </w:r>
@@ -1937,7 +1989,7 @@
                         <w:pPr>
                           <w:pStyle w:val="Bildetekst"/>
                         </w:pPr>
-                        <w:bookmarkStart w:id="2" w:name="_Ref165472377"/>
+                        <w:bookmarkStart w:id="3" w:name="_Ref165472377"/>
                         <w:r>
                           <w:t xml:space="preserve">Figure </w:t>
                         </w:r>
@@ -1980,7 +2032,7 @@
                         <w:r>
                           <w:fldChar w:fldCharType="end"/>
                         </w:r>
-                        <w:bookmarkEnd w:id="2"/>
+                        <w:bookmarkEnd w:id="3"/>
                         <w:r>
                           <w:t xml:space="preserve"> Domain model from </w:t>
                         </w:r>
@@ -2097,7 +2149,23 @@
           <w:b/>
           <w:bCs/>
         </w:rPr>
-        <w:t>Feil! Fant ikke referansekilden.</w:t>
+        <w:t xml:space="preserve">Feil! Fant ikke </w:t>
+      </w:r>
+      <w:proofErr w:type="spellStart"/>
+      <w:r>
+        <w:rPr>
+          <w:b/>
+          <w:bCs/>
+        </w:rPr>
+        <w:t>referansekilden</w:t>
+      </w:r>
+      <w:proofErr w:type="spellEnd"/>
+      <w:r>
+        <w:rPr>
+          <w:b/>
+          <w:bCs/>
+        </w:rPr>
+        <w:t>.</w:t>
       </w:r>
       <w:r>
         <w:fldChar w:fldCharType="end"/>
@@ -2582,7 +2650,7 @@
                         <w:pPr>
                           <w:pStyle w:val="Bildetekst"/>
                         </w:pPr>
-                        <w:bookmarkStart w:id="3" w:name="_Ref165474359"/>
+                        <w:bookmarkStart w:id="4" w:name="_Ref165474359"/>
                         <w:r>
                           <w:t xml:space="preserve">Figure </w:t>
                         </w:r>
@@ -2625,7 +2693,7 @@
                         <w:r>
                           <w:fldChar w:fldCharType="end"/>
                         </w:r>
-                        <w:bookmarkEnd w:id="3"/>
+                        <w:bookmarkEnd w:id="4"/>
                         <w:r>
                           <w:t xml:space="preserve"> Login GUI (User info)</w:t>
                         </w:r>
@@ -2799,7 +2867,7 @@
                         <w:pPr>
                           <w:pStyle w:val="Bildetekst"/>
                         </w:pPr>
-                        <w:bookmarkStart w:id="4" w:name="_Ref165474364"/>
+                        <w:bookmarkStart w:id="5" w:name="_Ref165474364"/>
                         <w:r>
                           <w:t xml:space="preserve">Figure </w:t>
                         </w:r>
@@ -2842,7 +2910,7 @@
                         <w:r>
                           <w:fldChar w:fldCharType="end"/>
                         </w:r>
-                        <w:bookmarkEnd w:id="4"/>
+                        <w:bookmarkEnd w:id="5"/>
                         <w:r>
                           <w:t xml:space="preserve"> Checklist selector GUI (Template)</w:t>
                         </w:r>
@@ -3022,7 +3090,7 @@
                         <w:pPr>
                           <w:pStyle w:val="Bildetekst"/>
                         </w:pPr>
-                        <w:bookmarkStart w:id="5" w:name="_Ref165474365"/>
+                        <w:bookmarkStart w:id="6" w:name="_Ref165474365"/>
                         <w:r>
                           <w:t xml:space="preserve">Figure </w:t>
                         </w:r>
@@ -3065,7 +3133,7 @@
                         <w:r>
                           <w:fldChar w:fldCharType="end"/>
                         </w:r>
-                        <w:bookmarkEnd w:id="5"/>
+                        <w:bookmarkEnd w:id="6"/>
                         <w:r>
                           <w:t xml:space="preserve"> Checklist generated based on CSV file (Presentation layer)</w:t>
                         </w:r>
@@ -3238,7 +3306,7 @@
                         <w:pPr>
                           <w:pStyle w:val="Bildetekst"/>
                         </w:pPr>
-                        <w:bookmarkStart w:id="6" w:name="_Ref165474366"/>
+                        <w:bookmarkStart w:id="7" w:name="_Ref165474366"/>
                         <w:r>
                           <w:t xml:space="preserve">Figure </w:t>
                         </w:r>
@@ -3281,7 +3349,7 @@
                         <w:r>
                           <w:fldChar w:fldCharType="end"/>
                         </w:r>
-                        <w:bookmarkEnd w:id="6"/>
+                        <w:bookmarkEnd w:id="7"/>
                         <w:r>
                           <w:t xml:space="preserve"> Admin page (Presentation layer)</w:t>
                         </w:r>
@@ -3529,7 +3597,7 @@
                         <w:pPr>
                           <w:pStyle w:val="Bildetekst"/>
                         </w:pPr>
-                        <w:bookmarkStart w:id="7" w:name="_Ref165474589"/>
+                        <w:bookmarkStart w:id="8" w:name="_Ref165474589"/>
                         <w:r>
                           <w:t xml:space="preserve">Figure </w:t>
                         </w:r>
@@ -3572,7 +3640,7 @@
                         <w:r>
                           <w:fldChar w:fldCharType="end"/>
                         </w:r>
-                        <w:bookmarkEnd w:id="7"/>
+                        <w:bookmarkEnd w:id="8"/>
                         <w:r>
                           <w:t xml:space="preserve"> Erwin database </w:t>
                         </w:r>
@@ -3783,7 +3851,7 @@
                         <w:pPr>
                           <w:pStyle w:val="Bildetekst"/>
                         </w:pPr>
-                        <w:bookmarkStart w:id="8" w:name="_Ref165479518"/>
+                        <w:bookmarkStart w:id="9" w:name="_Ref165479518"/>
                         <w:r>
                           <w:t xml:space="preserve">Figure </w:t>
                         </w:r>
@@ -3826,7 +3894,7 @@
                         <w:r>
                           <w:fldChar w:fldCharType="end"/>
                         </w:r>
-                        <w:bookmarkEnd w:id="8"/>
+                        <w:bookmarkEnd w:id="9"/>
                         <w:r>
                           <w:t xml:space="preserve"> Class diagram</w:t>
                         </w:r>
@@ -4016,7 +4084,7 @@
                         <w:pPr>
                           <w:pStyle w:val="Bildetekst"/>
                         </w:pPr>
-                        <w:bookmarkStart w:id="9" w:name="_Ref165474806"/>
+                        <w:bookmarkStart w:id="10" w:name="_Ref165474806"/>
                         <w:r>
                           <w:t xml:space="preserve">Figure </w:t>
                         </w:r>
@@ -4059,7 +4127,7 @@
                         <w:r>
                           <w:fldChar w:fldCharType="end"/>
                         </w:r>
-                        <w:bookmarkEnd w:id="9"/>
+                        <w:bookmarkEnd w:id="10"/>
                         <w:r>
                           <w:t xml:space="preserve"> FDUCD for case: "Fill </w:t>
                         </w:r>
@@ -4719,7 +4787,7 @@
         </w:rPr>
         <w:lastRenderedPageBreak/>
         <w:drawing>
-          <wp:anchor distT="0" distB="0" distL="114300" distR="114300" simplePos="0" relativeHeight="251684352" behindDoc="1" locked="0" layoutInCell="1" allowOverlap="1" wp14:anchorId="199CCC34" wp14:editId="19F09D63">
+          <wp:anchor distT="0" distB="0" distL="114300" distR="114300" simplePos="0" relativeHeight="251684352" behindDoc="1" locked="0" layoutInCell="1" allowOverlap="1" wp14:anchorId="199CCC34" wp14:editId="22C6B369">
             <wp:simplePos x="0" y="0"/>
             <wp:positionH relativeFrom="margin">
               <wp:posOffset>-417195</wp:posOffset>
@@ -4727,15 +4795,15 @@
             <wp:positionV relativeFrom="paragraph">
               <wp:posOffset>69215</wp:posOffset>
             </wp:positionV>
-            <wp:extent cx="7322185" cy="4539615"/>
+            <wp:extent cx="7338695" cy="4142105"/>
             <wp:effectExtent l="0" t="0" r="0" b="0"/>
             <wp:wrapTight wrapText="bothSides">
               <wp:wrapPolygon edited="0">
-                <wp:start x="169" y="0"/>
-                <wp:lineTo x="169" y="21482"/>
-                <wp:lineTo x="21411" y="21482"/>
-                <wp:lineTo x="21411" y="0"/>
-                <wp:lineTo x="169" y="0"/>
+                <wp:start x="168" y="0"/>
+                <wp:lineTo x="168" y="21458"/>
+                <wp:lineTo x="21419" y="21458"/>
+                <wp:lineTo x="21419" y="0"/>
+                <wp:lineTo x="168" y="0"/>
               </wp:wrapPolygon>
             </wp:wrapTight>
             <wp:docPr id="943046282" name="Text Box 8"/>
@@ -4751,7 +4819,7 @@
                   <wp:spPr bwMode="auto">
                     <a:xfrm>
                       <a:off x="0" y="0"/>
-                      <a:ext cx="7322185" cy="4539615"/>
+                      <a:ext cx="7338695" cy="4142105"/>
                     </a:xfrm>
                     <a:prstGeom prst="rect">
                       <a:avLst/>
@@ -4778,9 +4846,9 @@
                             <w:noProof/>
                           </w:rPr>
                           <w:drawing>
-                            <wp:inline distT="0" distB="0" distL="0" distR="0" wp14:anchorId="6A88B1A6" wp14:editId="05085065">
-                              <wp:extent cx="6989910" cy="4102874"/>
-                              <wp:effectExtent l="0" t="0" r="1905" b="0"/>
+                            <wp:inline distT="0" distB="0" distL="0" distR="0" wp14:anchorId="6A88B1A6" wp14:editId="24A2A4B6">
+                              <wp:extent cx="6512119" cy="3822425"/>
+                              <wp:effectExtent l="0" t="0" r="3175" b="6985"/>
                               <wp:docPr id="1524353187" name="Bilde 1" descr="Et bilde som inneholder tekst, skjermbilde, diagram&#10;&#10;Automatisk generert beskrivelse"/>
                               <wp:cNvGraphicFramePr>
                                 <a:graphicFrameLocks xmlns:a="http://purl.oclc.org/ooxml/drawingml/main" noChangeAspect="1"/>
@@ -4801,7 +4869,7 @@
                                     <pic:spPr>
                                       <a:xfrm>
                                         <a:off x="0" y="0"/>
-                                        <a:ext cx="7009422" cy="4114327"/>
+                                        <a:ext cx="6543737" cy="3840984"/>
                                       </a:xfrm>
                                       <a:prstGeom prst="rect">
                                         <a:avLst/>
@@ -4818,7 +4886,7 @@
                         <w:pPr>
                           <w:pStyle w:val="Bildetekst"/>
                         </w:pPr>
-                        <w:bookmarkStart w:id="10" w:name="_Ref165479530"/>
+                        <w:bookmarkStart w:id="11" w:name="_Ref165479530"/>
                         <w:r>
                           <w:t xml:space="preserve">Figure </w:t>
                         </w:r>
@@ -4861,7 +4929,7 @@
                         <w:r>
                           <w:fldChar w:fldCharType="end"/>
                         </w:r>
-                        <w:bookmarkEnd w:id="10"/>
+                        <w:bookmarkEnd w:id="11"/>
                         <w:r>
                           <w:t xml:space="preserve"> Interaction diagram.</w:t>
                         </w:r>
@@ -5464,23 +5532,6 @@
     </w:p>
     <w:p>
       <w:pPr>
-        <w:pStyle w:val="Brdtekst"/>
-        <w:ind w:firstLine="0pt"/>
-        <w:rPr>
-          <w:lang w:val="en-US"/>
-        </w:rPr>
-      </w:pPr>
-    </w:p>
-    <w:p>
-      <w:pPr>
-        <w:pStyle w:val="Brdtekst"/>
-        <w:rPr>
-          <w:lang w:val="en-US"/>
-        </w:rPr>
-      </w:pPr>
-    </w:p>
-    <w:p>
-      <w:pPr>
         <w:pStyle w:val="Overskrift5"/>
       </w:pPr>
       <w:r>
@@ -5515,6 +5566,11 @@
             <w:id w:val="-573587230"/>
             <w:bibliography/>
           </w:sdtPr>
+          <w:sdtEndPr>
+            <w:rPr>
+              <w:smallCaps/>
+            </w:rPr>
+          </w:sdtEndPr>
           <w:sdtContent>
             <w:p>
               <w:pPr>
@@ -5702,6 +5758,9 @@
               </w:pPr>
             </w:p>
             <w:p>
+              <w:pPr>
+                <w:jc w:val="both"/>
+              </w:pPr>
               <w:r>
                 <w:rPr>
                   <w:b/>
@@ -5716,6 +5775,14 @@
     </w:sdt>
     <w:p>
       <w:pPr>
+        <w:pStyle w:val="Overskrift5"/>
+      </w:pPr>
+      <w:r>
+        <w:t>Appedixes</w:t>
+      </w:r>
+    </w:p>
+    <w:p>
+      <w:pPr>
         <w:pStyle w:val="references"/>
         <w:numPr>
           <w:ilvl w:val="0"/>
@@ -5732,6 +5799,81 @@
           <w:szCs w:val="20"/>
           <w:lang w:eastAsia="x-none"/>
         </w:rPr>
+      </w:pPr>
+    </w:p>
+    <w:p>
+      <w:pPr>
+        <w:pStyle w:val="references"/>
+        <w:numPr>
+          <w:ilvl w:val="0"/>
+          <w:numId w:val="0"/>
+        </w:numPr>
+        <w:spacing w:line="12pt" w:lineRule="auto"/>
+        <w:rPr>
+          <w:rFonts w:eastAsia="SimSun"/>
+          <w:b/>
+          <w:noProof w:val="0"/>
+          <w:spacing w:val="-1"/>
+          <w:sz w:val="20"/>
+          <w:szCs w:val="20"/>
+          <w:lang w:eastAsia="x-none"/>
+        </w:rPr>
+      </w:pPr>
+      <w:r>
+        <w:rPr>
+          <w:rFonts w:eastAsia="SimSun"/>
+          <w:b/>
+          <w:noProof w:val="0"/>
+          <w:spacing w:val="-1"/>
+          <w:sz w:val="20"/>
+          <w:szCs w:val="20"/>
+          <w:lang w:eastAsia="x-none"/>
+        </w:rPr>
+        <w:t>Appendix</w:t>
+      </w:r>
+      <w:r>
+        <w:rPr>
+          <w:rFonts w:eastAsia="SimSun"/>
+          <w:b/>
+          <w:noProof w:val="0"/>
+          <w:spacing w:val="-1"/>
+          <w:sz w:val="20"/>
+          <w:szCs w:val="20"/>
+          <w:lang w:eastAsia="x-none"/>
+        </w:rPr>
+        <w:t xml:space="preserve"> 1</w:t>
+      </w:r>
+      <w:r>
+        <w:rPr>
+          <w:rFonts w:eastAsia="SimSun"/>
+          <w:b/>
+          <w:noProof w:val="0"/>
+          <w:spacing w:val="-1"/>
+          <w:sz w:val="20"/>
+          <w:szCs w:val="20"/>
+          <w:lang w:eastAsia="x-none"/>
+        </w:rPr>
+        <w:t xml:space="preserve">: </w:t>
+      </w:r>
+    </w:p>
+    <w:p>
+      <w:pPr>
+        <w:pStyle w:val="references"/>
+        <w:numPr>
+          <w:ilvl w:val="0"/>
+          <w:numId w:val="0"/>
+        </w:numPr>
+        <w:spacing w:line="12pt" w:lineRule="auto"/>
+        <w:rPr>
+          <w:rFonts w:eastAsia="SimSun"/>
+          <w:b/>
+          <w:noProof w:val="0"/>
+          <w:color w:val="FF0000"/>
+          <w:spacing w:val="-1"/>
+          <w:sz w:val="20"/>
+          <w:szCs w:val="20"/>
+          <w:lang w:eastAsia="x-none"/>
+        </w:rPr>
         <w:sectPr>
           <w:type w:val="continuous"/>
           <w:pgSz w:w="595.30pt" w:h="841.90pt" w:code="9"/>
@@ -5740,6 +5882,21 @@
           <w:docGrid w:linePitch="360"/>
         </w:sectPr>
       </w:pPr>
+      <w:hyperlink r:id="rId21" w:history="1">
+        <w:r>
+          <w:rPr>
+            <w:rStyle w:val="Hyperkobling"/>
+            <w:rFonts w:eastAsia="SimSun"/>
+            <w:b/>
+            <w:noProof w:val="0"/>
+            <w:spacing w:val="-1"/>
+            <w:sz w:val="20"/>
+            <w:szCs w:val="20"/>
+            <w:lang w:eastAsia="x-none"/>
+          </w:rPr>
+          <w:t>https://github.com/Exc3pt1on/Software_Engineering_Assignment_4</w:t>
+        </w:r>
+      </w:hyperlink>
     </w:p>
     <w:p>
       <w:pPr>
@@ -8192,6 +8349,27 @@
     <w:unhideWhenUsed/>
     <w:rsid w:val="006A0DC5"/>
   </w:style>
+  <w:style w:type="character" w:styleId="Hyperkobling">
+    <w:name w:val="Hyperlink"/>
+    <w:basedOn w:val="Standardskriftforavsnitt"/>
+    <w:rsid w:val="005013CA"/>
+    <w:rPr>
+      <w:color w:val="0563C1" w:themeColor="hyperlink"/>
+      <w:u w:val="single"/>
+    </w:rPr>
+  </w:style>
+  <w:style w:type="character" w:styleId="Ulstomtale">
+    <w:name w:val="Unresolved Mention"/>
+    <w:basedOn w:val="Standardskriftforavsnitt"/>
+    <w:uiPriority w:val="99"/>
+    <w:semiHidden/>
+    <w:unhideWhenUsed/>
+    <w:rsid w:val="005013CA"/>
+    <w:rPr>
+      <w:color w:val="605E5C"/>
+      <w:shd w:val="clear" w:color="auto" w:fill="E1DFDD"/>
+    </w:rPr>
+  </w:style>
 </w:styles>
 </file>
 

</xml_diff>